<commit_message>
Auto cv generated and saved back to db
Auto cv generated and saved back to db
</commit_message>
<xml_diff>
--- a/First Name.docx
+++ b/First Name.docx
@@ -28,9 +28,17 @@
           <w:p>
             <w:pPr>
               <w:pStyle w:val="Title"/>
+              <w:rPr>
+                <w:sz w:val="96"/>
+                <w:szCs w:val="96"/>
+              </w:rPr>
             </w:pPr>
             <w:sdt>
               <w:sdtPr>
+                <w:rPr>
+                  <w:sz w:val="96"/>
+                  <w:szCs w:val="96"/>
+                </w:rPr>
                 <w:alias w:val="Enter first name:"/>
                 <w:tag w:val="Enter first name:"/>
                 <w:id w:val="1306818671"/>
@@ -43,15 +51,27 @@
               </w:sdtPr>
               <w:sdtContent>
                 <w:r>
+                  <w:rPr>
+                    <w:sz w:val="96"/>
+                    <w:szCs w:val="96"/>
+                  </w:rPr>
                   <w:t>John</w:t>
                 </w:r>
               </w:sdtContent>
             </w:sdt>
             <w:r>
+              <w:rPr>
+                <w:sz w:val="96"/>
+                <w:szCs w:val="96"/>
+              </w:rPr>
               <w:br/>
             </w:r>
             <w:sdt>
               <w:sdtPr>
+                <w:rPr>
+                  <w:sz w:val="96"/>
+                  <w:szCs w:val="96"/>
+                </w:rPr>
                 <w:alias w:val="Enter last name:"/>
                 <w:tag w:val="Enter last name:"/>
                 <w:id w:val="-1656595288"/>
@@ -64,6 +84,10 @@
               </w:sdtPr>
               <w:sdtContent>
                 <w:r>
+                  <w:rPr>
+                    <w:sz w:val="96"/>
+                    <w:szCs w:val="96"/>
+                  </w:rPr>
                   <w:t>Doe</w:t>
                 </w:r>
               </w:sdtContent>
@@ -5368,33 +5392,80 @@
       </w:sdt>
     </w:p>
     <w:p>
+      <w:pPr>
+        <w:spacing w:after="0"/>
+        <w:rPr>
+          <w:rFonts w:asciiTheme="majorHAnsi" w:hAnsiTheme="majorHAnsi"/>
+          <w:b/>
+          <w:bCs/>
+        </w:rPr>
+      </w:pPr>
       <w:r>
+        <w:rPr>
+          <w:rFonts w:asciiTheme="majorHAnsi" w:hAnsiTheme="majorHAnsi"/>
+          <w:b/>
+          <w:bCs/>
+        </w:rPr>
         <w:t>from</w:t>
       </w:r>
       <w:proofErr w:type="gramStart"/>
       <w:r>
+        <w:rPr>
+          <w:rFonts w:asciiTheme="majorHAnsi" w:hAnsiTheme="majorHAnsi"/>
+          <w:b/>
+          <w:bCs/>
+        </w:rPr>
         <w:t>1</w:t>
       </w:r>
       <w:r>
+        <w:rPr>
+          <w:rFonts w:asciiTheme="majorHAnsi" w:hAnsiTheme="majorHAnsi"/>
+          <w:b/>
+          <w:bCs/>
+        </w:rPr>
         <w:t xml:space="preserve"> </w:t>
       </w:r>
       <w:r>
+        <w:rPr>
+          <w:rFonts w:asciiTheme="majorHAnsi" w:hAnsiTheme="majorHAnsi"/>
+          <w:b/>
+          <w:bCs/>
+        </w:rPr>
         <w:t xml:space="preserve"> </w:t>
       </w:r>
       <w:r>
+        <w:rPr>
+          <w:rFonts w:asciiTheme="majorHAnsi" w:hAnsiTheme="majorHAnsi"/>
+          <w:b/>
+          <w:bCs/>
+        </w:rPr>
         <w:t>–</w:t>
       </w:r>
       <w:proofErr w:type="gramEnd"/>
       <w:r>
+        <w:rPr>
+          <w:rFonts w:asciiTheme="majorHAnsi" w:hAnsiTheme="majorHAnsi"/>
+          <w:b/>
+          <w:bCs/>
+        </w:rPr>
         <w:t xml:space="preserve"> </w:t>
       </w:r>
       <w:r>
+        <w:rPr>
+          <w:rFonts w:asciiTheme="majorHAnsi" w:hAnsiTheme="majorHAnsi"/>
+          <w:b/>
+          <w:bCs/>
+        </w:rPr>
         <w:t>to1</w:t>
       </w:r>
     </w:p>
     <w:p>
       <w:pPr>
         <w:pStyle w:val="Heading2"/>
+        <w:spacing w:after="0"/>
+        <w:rPr>
+          <w:rStyle w:val="Emphasis"/>
+        </w:rPr>
       </w:pPr>
       <w:r>
         <w:t>Title</w:t>
@@ -5406,7 +5477,14 @@
         <w:t xml:space="preserve"> </w:t>
       </w:r>
       <w:r>
-        <w:t>/</w:t>
+        <w:rPr>
+          <w:rFonts w:ascii="Arial" w:hAnsi="Arial" w:cs="Arial"/>
+          <w:color w:val="BDC1C6"/>
+          <w:sz w:val="21"/>
+          <w:szCs w:val="21"/>
+          <w:shd w:val="clear" w:color="auto" w:fill="202124"/>
+        </w:rPr>
+        <w:t>|</w:t>
       </w:r>
       <w:r>
         <w:t xml:space="preserve"> </w:t>
@@ -5415,28 +5493,78 @@
         <w:rPr>
           <w:rStyle w:val="Emphasis"/>
         </w:rPr>
-        <w:t>Company1, loc1</w:t>
+        <w:t>Company1</w:t>
+      </w:r>
+      <w:r>
+        <w:rPr>
+          <w:rStyle w:val="Emphasis"/>
+        </w:rPr>
+        <w:t xml:space="preserve"> </w:t>
+      </w:r>
+      <w:r>
+        <w:rPr>
+          <w:rFonts w:ascii="Arial" w:hAnsi="Arial" w:cs="Arial"/>
+          <w:color w:val="BDC1C6"/>
+          <w:sz w:val="21"/>
+          <w:szCs w:val="21"/>
+          <w:shd w:val="clear" w:color="auto" w:fill="202124"/>
+        </w:rPr>
+        <w:t>|</w:t>
+      </w:r>
+      <w:r>
+        <w:rPr>
+          <w:rStyle w:val="Emphasis"/>
+        </w:rPr>
+        <w:t xml:space="preserve"> loc1</w:t>
       </w:r>
     </w:p>
     <w:p>
+      <w:pPr>
+        <w:pStyle w:val="Heading2"/>
+        <w:spacing w:after="0"/>
+      </w:pPr>
+    </w:p>
+    <w:p>
+      <w:r>
+        <w:t xml:space="preserve"> </w:t>
+      </w:r>
       <w:r>
         <w:t>jd1</w:t>
       </w:r>
     </w:p>
     <w:p>
+      <w:pPr>
+        <w:spacing w:after="0"/>
+        <w:rPr>
+          <w:rFonts w:asciiTheme="majorHAnsi" w:hAnsiTheme="majorHAnsi"/>
+        </w:rPr>
+      </w:pPr>
       <w:r>
+        <w:rPr>
+          <w:rFonts w:asciiTheme="majorHAnsi" w:hAnsiTheme="majorHAnsi"/>
+        </w:rPr>
         <w:t>from2</w:t>
       </w:r>
       <w:r>
+        <w:rPr>
+          <w:rFonts w:asciiTheme="majorHAnsi" w:hAnsiTheme="majorHAnsi"/>
+        </w:rPr>
         <w:t xml:space="preserve"> – </w:t>
       </w:r>
       <w:r>
+        <w:rPr>
+          <w:rFonts w:asciiTheme="majorHAnsi" w:hAnsiTheme="majorHAnsi"/>
+        </w:rPr>
         <w:t>to2</w:t>
       </w:r>
     </w:p>
     <w:p>
       <w:pPr>
         <w:pStyle w:val="Heading2"/>
+        <w:spacing w:after="0"/>
+        <w:rPr>
+          <w:rStyle w:val="Emphasis"/>
+        </w:rPr>
       </w:pPr>
       <w:r>
         <w:t>Title</w:t>
@@ -5448,7 +5576,14 @@
         <w:t xml:space="preserve"> </w:t>
       </w:r>
       <w:r>
-        <w:t>/</w:t>
+        <w:rPr>
+          <w:rFonts w:ascii="Arial" w:hAnsi="Arial" w:cs="Arial"/>
+          <w:color w:val="BDC1C6"/>
+          <w:sz w:val="21"/>
+          <w:szCs w:val="21"/>
+          <w:shd w:val="clear" w:color="auto" w:fill="202124"/>
+        </w:rPr>
+        <w:t>|</w:t>
       </w:r>
       <w:r>
         <w:t xml:space="preserve"> </w:t>
@@ -5457,8 +5592,36 @@
         <w:rPr>
           <w:rStyle w:val="Emphasis"/>
         </w:rPr>
-        <w:t>Company2, loc2</w:t>
+        <w:t>Company2</w:t>
       </w:r>
+      <w:r>
+        <w:rPr>
+          <w:rStyle w:val="Emphasis"/>
+        </w:rPr>
+        <w:t xml:space="preserve"> </w:t>
+      </w:r>
+      <w:r>
+        <w:rPr>
+          <w:rFonts w:ascii="Arial" w:hAnsi="Arial" w:cs="Arial"/>
+          <w:color w:val="BDC1C6"/>
+          <w:sz w:val="21"/>
+          <w:szCs w:val="21"/>
+          <w:shd w:val="clear" w:color="auto" w:fill="202124"/>
+        </w:rPr>
+        <w:t>|</w:t>
+      </w:r>
+      <w:r>
+        <w:rPr>
+          <w:rStyle w:val="Emphasis"/>
+        </w:rPr>
+        <w:t xml:space="preserve"> loc2</w:t>
+      </w:r>
+    </w:p>
+    <w:p>
+      <w:pPr>
+        <w:pStyle w:val="Heading2"/>
+        <w:spacing w:after="0"/>
+      </w:pPr>
     </w:p>
     <w:p>
       <w:r>
@@ -5466,30 +5629,58 @@
       </w:r>
     </w:p>
     <w:p>
+      <w:pPr>
+        <w:spacing w:after="0"/>
+        <w:rPr>
+          <w:rFonts w:asciiTheme="majorHAnsi" w:hAnsiTheme="majorHAnsi"/>
+        </w:rPr>
+      </w:pPr>
       <w:r>
+        <w:rPr>
+          <w:rFonts w:asciiTheme="majorHAnsi" w:hAnsiTheme="majorHAnsi"/>
+        </w:rPr>
         <w:t>from</w:t>
       </w:r>
       <w:proofErr w:type="gramStart"/>
       <w:r>
+        <w:rPr>
+          <w:rFonts w:asciiTheme="majorHAnsi" w:hAnsiTheme="majorHAnsi"/>
+        </w:rPr>
         <w:t>3</w:t>
       </w:r>
       <w:r>
+        <w:rPr>
+          <w:rFonts w:asciiTheme="majorHAnsi" w:hAnsiTheme="majorHAnsi"/>
+        </w:rPr>
         <w:t xml:space="preserve"> </w:t>
       </w:r>
       <w:r>
+        <w:rPr>
+          <w:rFonts w:asciiTheme="majorHAnsi" w:hAnsiTheme="majorHAnsi"/>
+        </w:rPr>
         <w:t xml:space="preserve"> –</w:t>
       </w:r>
       <w:proofErr w:type="gramEnd"/>
       <w:r>
+        <w:rPr>
+          <w:rFonts w:asciiTheme="majorHAnsi" w:hAnsiTheme="majorHAnsi"/>
+        </w:rPr>
         <w:t xml:space="preserve"> </w:t>
       </w:r>
       <w:r>
+        <w:rPr>
+          <w:rFonts w:asciiTheme="majorHAnsi" w:hAnsiTheme="majorHAnsi"/>
+        </w:rPr>
         <w:t xml:space="preserve"> to3</w:t>
       </w:r>
     </w:p>
     <w:p>
       <w:pPr>
         <w:pStyle w:val="Heading2"/>
+        <w:spacing w:after="0"/>
+        <w:rPr>
+          <w:rStyle w:val="Emphasis"/>
+        </w:rPr>
       </w:pPr>
       <w:r>
         <w:t>Title</w:t>
@@ -5498,7 +5689,17 @@
         <w:t>3</w:t>
       </w:r>
       <w:r>
-        <w:t xml:space="preserve"> /</w:t>
+        <w:t xml:space="preserve"> </w:t>
+      </w:r>
+      <w:r>
+        <w:rPr>
+          <w:rFonts w:ascii="Arial" w:hAnsi="Arial" w:cs="Arial"/>
+          <w:color w:val="BDC1C6"/>
+          <w:sz w:val="21"/>
+          <w:szCs w:val="21"/>
+          <w:shd w:val="clear" w:color="auto" w:fill="202124"/>
+        </w:rPr>
+        <w:t>|</w:t>
       </w:r>
       <w:r>
         <w:t xml:space="preserve"> </w:t>
@@ -5507,8 +5708,36 @@
         <w:rPr>
           <w:rStyle w:val="Emphasis"/>
         </w:rPr>
-        <w:t>Company3, loc3</w:t>
+        <w:t>Company3</w:t>
       </w:r>
+      <w:r>
+        <w:rPr>
+          <w:rStyle w:val="Emphasis"/>
+        </w:rPr>
+        <w:t xml:space="preserve"> </w:t>
+      </w:r>
+      <w:r>
+        <w:rPr>
+          <w:rFonts w:ascii="Arial" w:hAnsi="Arial" w:cs="Arial"/>
+          <w:color w:val="BDC1C6"/>
+          <w:sz w:val="21"/>
+          <w:szCs w:val="21"/>
+          <w:shd w:val="clear" w:color="auto" w:fill="202124"/>
+        </w:rPr>
+        <w:t>|</w:t>
+      </w:r>
+      <w:r>
+        <w:rPr>
+          <w:rStyle w:val="Emphasis"/>
+        </w:rPr>
+        <w:t xml:space="preserve"> loc3</w:t>
+      </w:r>
+    </w:p>
+    <w:p>
+      <w:pPr>
+        <w:pStyle w:val="Heading2"/>
+        <w:spacing w:after="0"/>
+      </w:pPr>
     </w:p>
     <w:p>
       <w:r>
@@ -5516,33 +5745,64 @@
       </w:r>
     </w:p>
     <w:p>
+      <w:pPr>
+        <w:spacing w:after="0"/>
+        <w:rPr>
+          <w:rFonts w:asciiTheme="majorHAnsi" w:hAnsiTheme="majorHAnsi"/>
+        </w:rPr>
+      </w:pPr>
       <w:r>
+        <w:rPr>
+          <w:rFonts w:asciiTheme="majorHAnsi" w:hAnsiTheme="majorHAnsi"/>
+        </w:rPr>
         <w:t>from</w:t>
       </w:r>
       <w:proofErr w:type="gramStart"/>
       <w:r>
+        <w:rPr>
+          <w:rFonts w:asciiTheme="majorHAnsi" w:hAnsiTheme="majorHAnsi"/>
+        </w:rPr>
         <w:t>4</w:t>
       </w:r>
       <w:r>
+        <w:rPr>
+          <w:rFonts w:asciiTheme="majorHAnsi" w:hAnsiTheme="majorHAnsi"/>
+        </w:rPr>
         <w:t xml:space="preserve"> </w:t>
       </w:r>
       <w:r>
+        <w:rPr>
+          <w:rFonts w:asciiTheme="majorHAnsi" w:hAnsiTheme="majorHAnsi"/>
+        </w:rPr>
         <w:t xml:space="preserve"> –</w:t>
       </w:r>
       <w:proofErr w:type="gramEnd"/>
       <w:r>
+        <w:rPr>
+          <w:rFonts w:asciiTheme="majorHAnsi" w:hAnsiTheme="majorHAnsi"/>
+        </w:rPr>
         <w:t xml:space="preserve"> </w:t>
       </w:r>
       <w:r>
+        <w:rPr>
+          <w:rFonts w:asciiTheme="majorHAnsi" w:hAnsiTheme="majorHAnsi"/>
+        </w:rPr>
         <w:t xml:space="preserve"> </w:t>
       </w:r>
       <w:r>
+        <w:rPr>
+          <w:rFonts w:asciiTheme="majorHAnsi" w:hAnsiTheme="majorHAnsi"/>
+        </w:rPr>
         <w:t>to4</w:t>
       </w:r>
     </w:p>
     <w:p>
       <w:pPr>
         <w:pStyle w:val="Heading2"/>
+        <w:spacing w:after="0"/>
+        <w:rPr>
+          <w:rStyle w:val="Emphasis"/>
+        </w:rPr>
       </w:pPr>
       <w:r>
         <w:t>Title</w:t>
@@ -5551,7 +5811,17 @@
         <w:t>4</w:t>
       </w:r>
       <w:r>
-        <w:t xml:space="preserve"> /</w:t>
+        <w:t xml:space="preserve"> </w:t>
+      </w:r>
+      <w:r>
+        <w:rPr>
+          <w:rFonts w:ascii="Arial" w:hAnsi="Arial" w:cs="Arial"/>
+          <w:color w:val="BDC1C6"/>
+          <w:sz w:val="21"/>
+          <w:szCs w:val="21"/>
+          <w:shd w:val="clear" w:color="auto" w:fill="202124"/>
+        </w:rPr>
+        <w:t>|</w:t>
       </w:r>
       <w:r>
         <w:t xml:space="preserve"> </w:t>
@@ -5572,7 +5842,23 @@
         <w:rPr>
           <w:rStyle w:val="Emphasis"/>
         </w:rPr>
-        <w:t>, loc</w:t>
+        <w:t xml:space="preserve"> </w:t>
+      </w:r>
+      <w:r>
+        <w:rPr>
+          <w:rFonts w:ascii="Arial" w:hAnsi="Arial" w:cs="Arial"/>
+          <w:color w:val="BDC1C6"/>
+          <w:sz w:val="21"/>
+          <w:szCs w:val="21"/>
+          <w:shd w:val="clear" w:color="auto" w:fill="202124"/>
+        </w:rPr>
+        <w:t>|</w:t>
+      </w:r>
+      <w:r>
+        <w:rPr>
+          <w:rStyle w:val="Emphasis"/>
+        </w:rPr>
+        <w:t xml:space="preserve"> loc</w:t>
       </w:r>
       <w:r>
         <w:rPr>
@@ -5580,6 +5866,12 @@
         </w:rPr>
         <w:t>4</w:t>
       </w:r>
+    </w:p>
+    <w:p>
+      <w:pPr>
+        <w:pStyle w:val="Heading2"/>
+        <w:spacing w:after="0"/>
+      </w:pPr>
     </w:p>
     <w:p>
       <w:r>
@@ -5870,55 +6162,7 @@
         </w:p>
       </w:sdtContent>
     </w:sdt>
-    <w:p>
-      <w:pPr>
-        <w:pStyle w:val="Heading1"/>
-      </w:pPr>
-      <w:sdt>
-        <w:sdtPr>
-          <w:alias w:val="Activities:"/>
-          <w:tag w:val="Activities:"/>
-          <w:id w:val="1035625348"/>
-          <w:placeholder>
-            <w:docPart w:val="BC134576C5564C10A2F9792D9473091B"/>
-          </w:placeholder>
-          <w:temporary/>
-          <w:showingPlcHdr/>
-          <w15:appearance w15:val="hidden"/>
-        </w:sdtPr>
-        <w:sdtContent>
-          <w:r>
-            <w:t>Activities</w:t>
-          </w:r>
-        </w:sdtContent>
-      </w:sdt>
-    </w:p>
-    <w:p>
-      <w:sdt>
-        <w:sdtPr>
-          <w:alias w:val="Enter activities description:"/>
-          <w:tag w:val="Enter activities description:"/>
-          <w:id w:val="1588346689"/>
-          <w:placeholder>
-            <w:docPart w:val="E053380331A04F4BAF643C13DAD6F0DE"/>
-          </w:placeholder>
-          <w:temporary/>
-          <w:showingPlcHdr/>
-          <w15:appearance w15:val="hidden"/>
-        </w:sdtPr>
-        <w:sdtContent>
-          <w:r>
-            <w:t>Use this section to highlight your relevant passions, activities, and how you like to give back. It’s good to include Leadership and volunteer experience</w:t>
-          </w:r>
-          <w:r>
-            <w:t>s</w:t>
-          </w:r>
-          <w:r>
-            <w:t xml:space="preserve"> here. Or show off important extras like publications, certifications, languages and more.</w:t>
-          </w:r>
-        </w:sdtContent>
-      </w:sdt>
-    </w:p>
+    <w:p/>
     <w:sectPr>
       <w:footerReference w:type="default" r:id="rId9"/>
       <w:pgSz w:w="12240" w:h="15840" w:code="1"/>
@@ -32546,64 +32790,6 @@
         </w:p>
       </w:docPartBody>
     </w:docPart>
-    <w:docPart>
-      <w:docPartPr>
-        <w:name w:val="BC134576C5564C10A2F9792D9473091B"/>
-        <w:category>
-          <w:name w:val="General"/>
-          <w:gallery w:val="placeholder"/>
-        </w:category>
-        <w:types>
-          <w:type w:val="bbPlcHdr"/>
-        </w:types>
-        <w:behaviors>
-          <w:behavior w:val="content"/>
-        </w:behaviors>
-        <w:guid w:val="{D7F6779C-70C1-4829-A450-8F9E2796488C}"/>
-      </w:docPartPr>
-      <w:docPartBody>
-        <w:p>
-          <w:pPr>
-            <w:pStyle w:val="BC134576C5564C10A2F9792D9473091B"/>
-          </w:pPr>
-          <w:r>
-            <w:t>Activities</w:t>
-          </w:r>
-        </w:p>
-      </w:docPartBody>
-    </w:docPart>
-    <w:docPart>
-      <w:docPartPr>
-        <w:name w:val="E053380331A04F4BAF643C13DAD6F0DE"/>
-        <w:category>
-          <w:name w:val="General"/>
-          <w:gallery w:val="placeholder"/>
-        </w:category>
-        <w:types>
-          <w:type w:val="bbPlcHdr"/>
-        </w:types>
-        <w:behaviors>
-          <w:behavior w:val="content"/>
-        </w:behaviors>
-        <w:guid w:val="{B9AD58AA-C7CF-41DF-833E-F6520C9882E4}"/>
-      </w:docPartPr>
-      <w:docPartBody>
-        <w:p>
-          <w:pPr>
-            <w:pStyle w:val="E053380331A04F4BAF643C13DAD6F0DE"/>
-          </w:pPr>
-          <w:r>
-            <w:t>Use this section to highlight your relevant passions, activities, and how you like to give back. It’s good to include Leadership and volunteer experience</w:t>
-          </w:r>
-          <w:r>
-            <w:t>s</w:t>
-          </w:r>
-          <w:r>
-            <w:t xml:space="preserve"> here. Or show off important extras like publications, certifications, languages and more.</w:t>
-          </w:r>
-        </w:p>
-      </w:docPartBody>
-    </w:docPart>
   </w:docParts>
 </w:glossaryDocument>
 </file>
@@ -32666,6 +32852,13 @@
     <w:pitch w:val="fixed"/>
     <w:sig w:usb0="E00006FF" w:usb1="0000FCFF" w:usb2="00000001" w:usb3="00000000" w:csb0="0000019F" w:csb1="00000000"/>
   </w:font>
+  <w:font w:name="Arial">
+    <w:panose1 w:val="020B0604020202020204"/>
+    <w:charset w:val="00"/>
+    <w:family w:val="swiss"/>
+    <w:pitch w:val="variable"/>
+    <w:sig w:usb0="E0002EFF" w:usb1="C000785B" w:usb2="00000009" w:usb3="00000000" w:csb0="000001FF" w:csb1="00000000"/>
+  </w:font>
   <w:font w:name="Calibri Light">
     <w:panose1 w:val="020F0302020204030204"/>
     <w:charset w:val="00"/>
@@ -32693,7 +32886,9 @@
   <w:rsids>
     <w:rsidRoot w:val="00E91660"/>
     <w:rsid w:val="0006613F"/>
+    <w:rsid w:val="001723FB"/>
     <w:rsid w:val="0035182C"/>
+    <w:rsid w:val="00852B9B"/>
     <w:rsid w:val="00863A77"/>
     <w:rsid w:val="008B1FB1"/>
     <w:rsid w:val="00AB1AF4"/>

</xml_diff>